<commit_message>
Cambios en Requisitos de información
</commit_message>
<xml_diff>
--- a/Acme-Meals 2.5.docx
+++ b/Acme-Meals 2.5.docx
@@ -854,14 +854,12 @@
         </w:rPr>
         <w:t xml:space="preserve">it </w:t>
       </w:r>
-      <w:proofErr w:type="gramStart"/>
-      <w:r>
-        <w:rPr>
-          <w:lang w:val="en-US"/>
-        </w:rPr>
-        <w:t>have</w:t>
-      </w:r>
-      <w:proofErr w:type="gramEnd"/>
+      <w:r>
+        <w:rPr>
+          <w:lang w:val="en-US"/>
+        </w:rPr>
+        <w:t>has</w:t>
+      </w:r>
       <w:r>
         <w:rPr>
           <w:lang w:val="en-US"/>
@@ -1497,13 +1495,37 @@
         <w:rPr>
           <w:lang w:val="en-US"/>
         </w:rPr>
-        <w:t xml:space="preserve">, which includes creating, listing, editing and deleting them. </w:t>
-      </w:r>
-      <w:r>
-        <w:rPr>
-          <w:lang w:val="en-US"/>
-        </w:rPr>
-        <w:t xml:space="preserve">A deleted meal will be not available to order, but it still stored in the system for older orders. </w:t>
+        <w:t xml:space="preserve">, which includes creating, listing, editing and </w:t>
+      </w:r>
+      <w:r>
+        <w:rPr>
+          <w:lang w:val="en-US"/>
+        </w:rPr>
+        <w:t>disable</w:t>
+      </w:r>
+      <w:r>
+        <w:rPr>
+          <w:lang w:val="en-US"/>
+        </w:rPr>
+        <w:t xml:space="preserve"> them. </w:t>
+      </w:r>
+      <w:r>
+        <w:rPr>
+          <w:lang w:val="en-US"/>
+        </w:rPr>
+        <w:t xml:space="preserve">A </w:t>
+      </w:r>
+      <w:r>
+        <w:rPr>
+          <w:lang w:val="en-US"/>
+        </w:rPr>
+        <w:t xml:space="preserve">disabled </w:t>
+      </w:r>
+      <w:r>
+        <w:rPr>
+          <w:lang w:val="en-US"/>
+        </w:rPr>
+        <w:t xml:space="preserve">meal will be not available to order, but it still stored in the system for older orders. </w:t>
       </w:r>
     </w:p>
     <w:p>
@@ -2089,7 +2111,25 @@
         <w:rPr>
           <w:lang w:val="en-US"/>
         </w:rPr>
-        <w:t>Generate the monthly bills.</w:t>
+        <w:t>Manage reports, which includes</w:t>
+      </w:r>
+      <w:r>
+        <w:rPr>
+          <w:lang w:val="en-US"/>
+        </w:rPr>
+        <w:t xml:space="preserve"> listing, deleting them</w:t>
+      </w:r>
+      <w:r>
+        <w:rPr>
+          <w:lang w:val="en-US"/>
+        </w:rPr>
+        <w:t xml:space="preserve"> and navigate to user report</w:t>
+      </w:r>
+      <w:r>
+        <w:rPr>
+          <w:lang w:val="en-US"/>
+        </w:rPr>
+        <w:t>.</w:t>
       </w:r>
     </w:p>
     <w:p>
@@ -2107,7 +2147,7 @@
         <w:rPr>
           <w:lang w:val="en-US"/>
         </w:rPr>
-        <w:t xml:space="preserve">List paid and unpaid monthly bills.  </w:t>
+        <w:t>Generate the monthly bills.</w:t>
       </w:r>
     </w:p>
     <w:p>
@@ -2125,6 +2165,24 @@
         <w:rPr>
           <w:lang w:val="en-US"/>
         </w:rPr>
+        <w:t xml:space="preserve">List paid and unpaid monthly bills.  </w:t>
+      </w:r>
+    </w:p>
+    <w:p>
+      <w:pPr>
+        <w:numPr>
+          <w:ilvl w:val="1"/>
+          <w:numId w:val="2"/>
+        </w:numPr>
+        <w:ind w:right="0" w:hanging="283"/>
+        <w:rPr>
+          <w:lang w:val="en-US"/>
+        </w:rPr>
+      </w:pPr>
+      <w:r>
+        <w:rPr>
+          <w:lang w:val="en-US"/>
+        </w:rPr>
         <w:t xml:space="preserve">Display a dashboard with the following information:  </w:t>
       </w:r>
     </w:p>
@@ -2338,8 +2396,6 @@
         </w:rPr>
         <w:t>stars</w:t>
       </w:r>
-      <w:bookmarkStart w:id="0" w:name="_GoBack"/>
-      <w:bookmarkEnd w:id="0"/>
       <w:r>
         <w:rPr>
           <w:lang w:val="en-US"/>
@@ -2442,6 +2498,22 @@
           <w:lang w:val="en-US"/>
         </w:rPr>
         <w:t xml:space="preserve">  </w:t>
+      </w:r>
+    </w:p>
+    <w:p>
+      <w:pPr>
+        <w:spacing w:after="160" w:line="259" w:lineRule="auto"/>
+        <w:ind w:left="0" w:right="0" w:firstLine="0"/>
+        <w:jc w:val="left"/>
+        <w:rPr>
+          <w:lang w:val="en-US"/>
+        </w:rPr>
+      </w:pPr>
+      <w:r>
+        <w:rPr>
+          <w:lang w:val="en-US"/>
+        </w:rPr>
+        <w:br w:type="page"/>
       </w:r>
     </w:p>
     <w:p>
@@ -2451,6 +2523,7 @@
         <w:jc w:val="both"/>
       </w:pPr>
       <w:r>
+        <w:lastRenderedPageBreak/>
         <w:t>Non-</w:t>
       </w:r>
       <w:proofErr w:type="spellStart"/>
@@ -2606,7 +2679,6 @@
         <w:rPr>
           <w:lang w:val="en-US"/>
         </w:rPr>
-        <w:lastRenderedPageBreak/>
         <w:t>Pictures are not required to be stored by the system, but referenced by means of their URLs.</w:t>
       </w:r>
     </w:p>
@@ -2814,28 +2886,18 @@
     </w:p>
     <w:p>
       <w:pPr>
-        <w:spacing w:after="506" w:line="259" w:lineRule="auto"/>
-        <w:ind w:left="359" w:right="0" w:firstLine="0"/>
-        <w:rPr>
-          <w:lang w:val="en-US"/>
-        </w:rPr>
-      </w:pPr>
-    </w:p>
-    <w:p>
-      <w:pPr>
-        <w:spacing w:after="0" w:line="259" w:lineRule="auto"/>
-        <w:ind w:left="359" w:right="0" w:firstLine="0"/>
-        <w:rPr>
-          <w:lang w:val="en-US"/>
-        </w:rPr>
-      </w:pPr>
-      <w:r>
-        <w:rPr>
-          <w:b/>
-          <w:sz w:val="46"/>
-          <w:lang w:val="en-US"/>
-        </w:rPr>
-        <w:t xml:space="preserve"> </w:t>
+        <w:spacing w:after="160" w:line="259" w:lineRule="auto"/>
+        <w:ind w:left="0" w:right="0" w:firstLine="0"/>
+        <w:jc w:val="left"/>
+        <w:rPr>
+          <w:lang w:val="en-US"/>
+        </w:rPr>
+      </w:pPr>
+      <w:r>
+        <w:rPr>
+          <w:lang w:val="en-US"/>
+        </w:rPr>
+        <w:br w:type="page"/>
       </w:r>
     </w:p>
     <w:p>
@@ -2848,10 +2910,13 @@
           <w:lang w:val="en-US"/>
         </w:rPr>
       </w:pPr>
-      <w:r>
-        <w:rPr>
-          <w:lang w:val="en-US"/>
-        </w:rPr>
+      <w:bookmarkStart w:id="0" w:name="_GoBack"/>
+      <w:bookmarkEnd w:id="0"/>
+      <w:r>
+        <w:rPr>
+          <w:lang w:val="en-US"/>
+        </w:rPr>
+        <w:lastRenderedPageBreak/>
         <w:t xml:space="preserve">A+ level requirements </w:t>
       </w:r>
     </w:p>

</xml_diff>